<commit_message>
Se agrego la imagen del diagrama de clases y cambio el punto 2.3 con la modificacion del diagrama anterior.
</commit_message>
<xml_diff>
--- a/srs_template-ieee.docx
+++ b/srs_template-ieee.docx
@@ -4468,6 +4468,7 @@
     </w:p>
     <w:p>
       <w:pPr>
+        <w:jc w:val="center"/>
         <w:rPr>
           <w:rFonts w:ascii="Arial" w:cs="Arial" w:eastAsia="Arial" w:hAnsi="Arial"/>
           <w:i w:val="1"/>
@@ -4479,30 +4480,48 @@
       <w:bookmarkEnd w:id="13"/>
       <w:r>
         <w:rPr>
-          <w:rtl w:val="0"/>
-        </w:rPr>
-      </w:r>
-    </w:p>
-    <w:p>
-      <w:pPr>
-        <w:rPr>
-          <w:rFonts w:ascii="Arial" w:cs="Arial" w:eastAsia="Arial" w:hAnsi="Arial"/>
-          <w:i w:val="1"/>
-          <w:sz w:val="22"/>
-          <w:szCs w:val="22"/>
-        </w:rPr>
-      </w:pPr>
-      <w:bookmarkStart w:colFirst="0" w:colLast="0" w:name="_yvuuc9la811k" w:id="14"/>
-      <w:bookmarkEnd w:id="14"/>
-      <w:r>
-        <w:rPr>
-          <w:rFonts w:ascii="Arial" w:cs="Arial" w:eastAsia="Arial" w:hAnsi="Arial"/>
-          <w:i w:val="1"/>
-          <w:sz w:val="22"/>
-          <w:szCs w:val="22"/>
-          <w:rtl w:val="0"/>
-        </w:rPr>
-        <w:t xml:space="preserve">&lt;pegar foto del diagrama de clase!!!!!!!!!!!!!!!!!!!!!!!!!!!!!!!!!!!!!!!!!!!!!!!!!!!!!!!!!!!!!!!!!!!!!!!!!!!!!!!!!!!!!!&gt;</w:t>
+          <w:rFonts w:ascii="Arial" w:cs="Arial" w:eastAsia="Arial" w:hAnsi="Arial"/>
+          <w:i w:val="1"/>
+          <w:sz w:val="22"/>
+          <w:szCs w:val="22"/>
+        </w:rPr>
+        <w:drawing>
+          <wp:inline distB="114300" distT="114300" distL="114300" distR="114300">
+            <wp:extent cx="4487228" cy="4600470"/>
+            <wp:effectExtent b="0" l="0" r="0" t="0"/>
+            <wp:docPr id="1" name="image1.jpg"/>
+            <a:graphic>
+              <a:graphicData uri="http://schemas.openxmlformats.org/drawingml/2006/picture">
+                <pic:pic>
+                  <pic:nvPicPr>
+                    <pic:cNvPr id="0" name="image1.jpg"/>
+                    <pic:cNvPicPr preferRelativeResize="0"/>
+                  </pic:nvPicPr>
+                  <pic:blipFill>
+                    <a:blip r:embed="rId9"/>
+                    <a:srcRect b="0" l="0" r="0" t="0"/>
+                    <a:stretch>
+                      <a:fillRect/>
+                    </a:stretch>
+                  </pic:blipFill>
+                  <pic:spPr>
+                    <a:xfrm>
+                      <a:off x="0" y="0"/>
+                      <a:ext cx="4487228" cy="4600470"/>
+                    </a:xfrm>
+                    <a:prstGeom prst="rect"/>
+                    <a:ln/>
+                  </pic:spPr>
+                </pic:pic>
+              </a:graphicData>
+            </a:graphic>
+          </wp:inline>
+        </w:drawing>
+      </w:r>
+      <w:r>
+        <w:rPr>
+          <w:rtl w:val="0"/>
+        </w:rPr>
       </w:r>
     </w:p>
     <w:p>
@@ -4585,8 +4604,8 @@
           <w:szCs w:val="22"/>
         </w:rPr>
       </w:pPr>
-      <w:bookmarkStart w:colFirst="0" w:colLast="0" w:name="_26in1rg" w:id="15"/>
-      <w:bookmarkEnd w:id="15"/>
+      <w:bookmarkStart w:colFirst="0" w:colLast="0" w:name="_26in1rg" w:id="14"/>
+      <w:bookmarkEnd w:id="14"/>
       <w:r>
         <w:rPr>
           <w:rFonts w:ascii="Arial" w:cs="Arial" w:eastAsia="Arial" w:hAnsi="Arial"/>
@@ -4622,8 +4641,8 @@
           <w:szCs w:val="22"/>
         </w:rPr>
       </w:pPr>
-      <w:bookmarkStart w:colFirst="0" w:colLast="0" w:name="_rbmlce5kovb6" w:id="16"/>
-      <w:bookmarkEnd w:id="16"/>
+      <w:bookmarkStart w:colFirst="0" w:colLast="0" w:name="_rbmlce5kovb6" w:id="15"/>
+      <w:bookmarkEnd w:id="15"/>
       <w:r>
         <w:rPr>
           <w:rtl w:val="0"/>
@@ -4654,8 +4673,8 @@
           <w:szCs w:val="22"/>
         </w:rPr>
       </w:pPr>
-      <w:bookmarkStart w:colFirst="0" w:colLast="0" w:name="_yuqhply4dibp" w:id="17"/>
-      <w:bookmarkEnd w:id="17"/>
+      <w:bookmarkStart w:colFirst="0" w:colLast="0" w:name="_yuqhply4dibp" w:id="16"/>
+      <w:bookmarkEnd w:id="16"/>
       <w:r>
         <w:rPr>
           <w:rFonts w:ascii="Arial" w:cs="Arial" w:eastAsia="Arial" w:hAnsi="Arial"/>
@@ -4691,8 +4710,8 @@
           <w:szCs w:val="22"/>
         </w:rPr>
       </w:pPr>
-      <w:bookmarkStart w:colFirst="0" w:colLast="0" w:name="_pbxjfbg68qwl" w:id="18"/>
-      <w:bookmarkEnd w:id="18"/>
+      <w:bookmarkStart w:colFirst="0" w:colLast="0" w:name="_pbxjfbg68qwl" w:id="17"/>
+      <w:bookmarkEnd w:id="17"/>
       <w:r>
         <w:rPr>
           <w:rtl w:val="0"/>
@@ -4723,17 +4742,17 @@
           <w:szCs w:val="22"/>
         </w:rPr>
       </w:pPr>
-      <w:bookmarkStart w:colFirst="0" w:colLast="0" w:name="_4nsrv4uqyyco" w:id="19"/>
-      <w:bookmarkEnd w:id="19"/>
-      <w:r>
-        <w:rPr>
-          <w:rFonts w:ascii="Arial" w:cs="Arial" w:eastAsia="Arial" w:hAnsi="Arial"/>
-          <w:i w:val="1"/>
-          <w:sz w:val="22"/>
-          <w:szCs w:val="22"/>
-          <w:rtl w:val="0"/>
-        </w:rPr>
-        <w:t xml:space="preserve">-test class: it is the test related to a guide and serves to verify how much the user has learned from it. This class has a title and a series of multiple choice questions.</w:t>
+      <w:bookmarkStart w:colFirst="0" w:colLast="0" w:name="_4nsrv4uqyyco" w:id="18"/>
+      <w:bookmarkEnd w:id="18"/>
+      <w:r>
+        <w:rPr>
+          <w:rFonts w:ascii="Arial" w:cs="Arial" w:eastAsia="Arial" w:hAnsi="Arial"/>
+          <w:i w:val="1"/>
+          <w:sz w:val="22"/>
+          <w:szCs w:val="22"/>
+          <w:rtl w:val="0"/>
+        </w:rPr>
+        <w:t xml:space="preserve">-test class: it is the test related to a guide and serves to verify how much the user has learned from it. This class has only a title as an attribute.</w:t>
       </w:r>
     </w:p>
     <w:p>
@@ -4760,8 +4779,8 @@
           <w:szCs w:val="22"/>
         </w:rPr>
       </w:pPr>
-      <w:bookmarkStart w:colFirst="0" w:colLast="0" w:name="_iqrwsqs5gi3c" w:id="20"/>
-      <w:bookmarkEnd w:id="20"/>
+      <w:bookmarkStart w:colFirst="0" w:colLast="0" w:name="_iqrwsqs5gi3c" w:id="19"/>
+      <w:bookmarkEnd w:id="19"/>
       <w:r>
         <w:rPr>
           <w:rtl w:val="0"/>
@@ -4792,17 +4811,17 @@
           <w:szCs w:val="22"/>
         </w:rPr>
       </w:pPr>
-      <w:bookmarkStart w:colFirst="0" w:colLast="0" w:name="_wesxsrgtsf4l" w:id="21"/>
-      <w:bookmarkEnd w:id="21"/>
-      <w:r>
-        <w:rPr>
-          <w:rFonts w:ascii="Arial" w:cs="Arial" w:eastAsia="Arial" w:hAnsi="Arial"/>
-          <w:i w:val="1"/>
-          <w:sz w:val="22"/>
-          <w:szCs w:val="22"/>
-          <w:rtl w:val="0"/>
-        </w:rPr>
-        <w:t xml:space="preserve">-question class: this has the statement of a question, the possible answers (multiple choice) and the correct answer.</w:t>
+      <w:bookmarkStart w:colFirst="0" w:colLast="0" w:name="_wesxsrgtsf4l" w:id="20"/>
+      <w:bookmarkEnd w:id="20"/>
+      <w:r>
+        <w:rPr>
+          <w:rFonts w:ascii="Arial" w:cs="Arial" w:eastAsia="Arial" w:hAnsi="Arial"/>
+          <w:i w:val="1"/>
+          <w:sz w:val="22"/>
+          <w:szCs w:val="22"/>
+          <w:rtl w:val="0"/>
+        </w:rPr>
+        <w:t xml:space="preserve">-question class: this has the statement of a question.</w:t>
       </w:r>
     </w:p>
     <w:p>
@@ -4829,8 +4848,8 @@
           <w:szCs w:val="22"/>
         </w:rPr>
       </w:pPr>
-      <w:bookmarkStart w:colFirst="0" w:colLast="0" w:name="_xx4dyuj1nzs7" w:id="22"/>
-      <w:bookmarkEnd w:id="22"/>
+      <w:bookmarkStart w:colFirst="0" w:colLast="0" w:name="_xx4dyuj1nzs7" w:id="21"/>
+      <w:bookmarkEnd w:id="21"/>
       <w:r>
         <w:rPr>
           <w:rtl w:val="0"/>
@@ -4861,17 +4880,17 @@
           <w:szCs w:val="22"/>
         </w:rPr>
       </w:pPr>
-      <w:bookmarkStart w:colFirst="0" w:colLast="0" w:name="_xa017dflmlvm" w:id="23"/>
-      <w:bookmarkEnd w:id="23"/>
-      <w:r>
-        <w:rPr>
-          <w:rFonts w:ascii="Arial" w:cs="Arial" w:eastAsia="Arial" w:hAnsi="Arial"/>
-          <w:i w:val="1"/>
-          <w:sz w:val="22"/>
-          <w:szCs w:val="22"/>
-          <w:rtl w:val="0"/>
-        </w:rPr>
-        <w:t xml:space="preserve">-response class: COMPLETAR!!!!!!!!!!!!!!!!!!!!!!!!!!!!!!!!!!!!!!!!!!!!!!!!!!!!!!!!!!!!!!!!!!!!!!!!!</w:t>
+      <w:bookmarkStart w:colFirst="0" w:colLast="0" w:name="_xa017dflmlvm" w:id="22"/>
+      <w:bookmarkEnd w:id="22"/>
+      <w:r>
+        <w:rPr>
+          <w:rFonts w:ascii="Arial" w:cs="Arial" w:eastAsia="Arial" w:hAnsi="Arial"/>
+          <w:i w:val="1"/>
+          <w:sz w:val="22"/>
+          <w:szCs w:val="22"/>
+          <w:rtl w:val="0"/>
+        </w:rPr>
+        <w:t xml:space="preserve">-option class: has a description that would be the answer shown in some test and a correct/false attribute that is whether that description matches the correct answer to a question.</w:t>
       </w:r>
     </w:p>
     <w:p>
@@ -4898,8 +4917,8 @@
           <w:szCs w:val="22"/>
         </w:rPr>
       </w:pPr>
-      <w:bookmarkStart w:colFirst="0" w:colLast="0" w:name="_1g83mfpa03cr" w:id="24"/>
-      <w:bookmarkEnd w:id="24"/>
+      <w:bookmarkStart w:colFirst="0" w:colLast="0" w:name="_1g83mfpa03cr" w:id="23"/>
+      <w:bookmarkEnd w:id="23"/>
       <w:r>
         <w:rPr>
           <w:rtl w:val="0"/>
@@ -4930,8 +4949,8 @@
           <w:szCs w:val="22"/>
         </w:rPr>
       </w:pPr>
-      <w:bookmarkStart w:colFirst="0" w:colLast="0" w:name="_jglvtq1sekj0" w:id="25"/>
-      <w:bookmarkEnd w:id="25"/>
+      <w:bookmarkStart w:colFirst="0" w:colLast="0" w:name="_jglvtq1sekj0" w:id="24"/>
+      <w:bookmarkEnd w:id="24"/>
       <w:r>
         <w:rPr>
           <w:rFonts w:ascii="Arial" w:cs="Arial" w:eastAsia="Arial" w:hAnsi="Arial"/>
@@ -4967,8 +4986,8 @@
           <w:szCs w:val="22"/>
         </w:rPr>
       </w:pPr>
-      <w:bookmarkStart w:colFirst="0" w:colLast="0" w:name="_kznnk3y36mdr" w:id="26"/>
-      <w:bookmarkEnd w:id="26"/>
+      <w:bookmarkStart w:colFirst="0" w:colLast="0" w:name="_kznnk3y36mdr" w:id="25"/>
+      <w:bookmarkEnd w:id="25"/>
       <w:r>
         <w:rPr>
           <w:rtl w:val="0"/>
@@ -4999,17 +5018,17 @@
           <w:szCs w:val="22"/>
         </w:rPr>
       </w:pPr>
-      <w:bookmarkStart w:colFirst="0" w:colLast="0" w:name="_zdcprapezdzu" w:id="27"/>
-      <w:bookmarkEnd w:id="27"/>
-      <w:r>
-        <w:rPr>
-          <w:rFonts w:ascii="Arial" w:cs="Arial" w:eastAsia="Arial" w:hAnsi="Arial"/>
-          <w:i w:val="1"/>
-          <w:sz w:val="22"/>
-          <w:szCs w:val="22"/>
-          <w:rtl w:val="0"/>
-        </w:rPr>
-        <w:t xml:space="preserve">-progress class: this has the name of the skill to which the progress belongs and has the level of completion of said skill. The progress is associated with a user and a skill.</w:t>
+      <w:bookmarkStart w:colFirst="0" w:colLast="0" w:name="_zdcprapezdzu" w:id="26"/>
+      <w:bookmarkEnd w:id="26"/>
+      <w:r>
+        <w:rPr>
+          <w:rFonts w:ascii="Arial" w:cs="Arial" w:eastAsia="Arial" w:hAnsi="Arial"/>
+          <w:i w:val="1"/>
+          <w:sz w:val="22"/>
+          <w:szCs w:val="22"/>
+          <w:rtl w:val="0"/>
+        </w:rPr>
+        <w:t xml:space="preserve">-progress class: this has the name of the skill to which the progress belongs and has the level of complexity of said skill. Progress is associated with a user and a skill.</w:t>
       </w:r>
       <w:r>
         <w:rPr>
@@ -5072,8 +5091,8 @@
           <w:vertAlign w:val="baseline"/>
         </w:rPr>
       </w:pPr>
-      <w:bookmarkStart w:colFirst="0" w:colLast="0" w:name="_lnxbz9" w:id="28"/>
-      <w:bookmarkEnd w:id="28"/>
+      <w:bookmarkStart w:colFirst="0" w:colLast="0" w:name="_lnxbz9" w:id="27"/>
+      <w:bookmarkEnd w:id="27"/>
       <w:r>
         <w:rPr>
           <w:rFonts w:ascii="Arial" w:cs="Arial" w:eastAsia="Arial" w:hAnsi="Arial"/>
@@ -5147,8 +5166,8 @@
           <w:vertAlign w:val="baseline"/>
         </w:rPr>
       </w:pPr>
-      <w:bookmarkStart w:colFirst="0" w:colLast="0" w:name="_35nkun2" w:id="29"/>
-      <w:bookmarkEnd w:id="29"/>
+      <w:bookmarkStart w:colFirst="0" w:colLast="0" w:name="_35nkun2" w:id="28"/>
+      <w:bookmarkEnd w:id="28"/>
       <w:r>
         <w:rPr>
           <w:rFonts w:ascii="Arial" w:cs="Arial" w:eastAsia="Arial" w:hAnsi="Arial"/>
@@ -5227,8 +5246,8 @@
           <w:vertAlign w:val="baseline"/>
         </w:rPr>
       </w:pPr>
-      <w:bookmarkStart w:colFirst="0" w:colLast="0" w:name="_1ksv4uv" w:id="30"/>
-      <w:bookmarkEnd w:id="30"/>
+      <w:bookmarkStart w:colFirst="0" w:colLast="0" w:name="_1ksv4uv" w:id="29"/>
+      <w:bookmarkEnd w:id="29"/>
       <w:r>
         <w:rPr>
           <w:rFonts w:ascii="Arial" w:cs="Arial" w:eastAsia="Arial" w:hAnsi="Arial"/>
@@ -5278,8 +5297,8 @@
           <w:vertAlign w:val="baseline"/>
         </w:rPr>
       </w:pPr>
-      <w:bookmarkStart w:colFirst="0" w:colLast="0" w:name="_wawgnq1p6kcd" w:id="31"/>
-      <w:bookmarkEnd w:id="31"/>
+      <w:bookmarkStart w:colFirst="0" w:colLast="0" w:name="_wawgnq1p6kcd" w:id="30"/>
+      <w:bookmarkEnd w:id="30"/>
       <w:r>
         <w:rPr>
           <w:rFonts w:ascii="Arial" w:cs="Arial" w:eastAsia="Arial" w:hAnsi="Arial"/>
@@ -5363,8 +5382,8 @@
           <w:vertAlign w:val="baseline"/>
         </w:rPr>
       </w:pPr>
-      <w:bookmarkStart w:colFirst="0" w:colLast="0" w:name="_44sinio" w:id="32"/>
-      <w:bookmarkEnd w:id="32"/>
+      <w:bookmarkStart w:colFirst="0" w:colLast="0" w:name="_44sinio" w:id="31"/>
+      <w:bookmarkEnd w:id="31"/>
       <w:r>
         <w:rPr>
           <w:rFonts w:ascii="Arial" w:cs="Arial" w:eastAsia="Arial" w:hAnsi="Arial"/>
@@ -5407,8 +5426,8 @@
           <w:szCs w:val="22"/>
         </w:rPr>
       </w:pPr>
-      <w:bookmarkStart w:colFirst="0" w:colLast="0" w:name="_anv7vcv899oz" w:id="33"/>
-      <w:bookmarkEnd w:id="33"/>
+      <w:bookmarkStart w:colFirst="0" w:colLast="0" w:name="_anv7vcv899oz" w:id="32"/>
+      <w:bookmarkEnd w:id="32"/>
       <w:r>
         <w:rPr>
           <w:rFonts w:ascii="Arial" w:cs="Arial" w:eastAsia="Arial" w:hAnsi="Arial"/>
@@ -5454,8 +5473,8 @@
         <w:ind w:left="0" w:firstLine="0"/>
         <w:rPr/>
       </w:pPr>
-      <w:bookmarkStart w:colFirst="0" w:colLast="0" w:name="_2jxsxqh" w:id="34"/>
-      <w:bookmarkEnd w:id="34"/>
+      <w:bookmarkStart w:colFirst="0" w:colLast="0" w:name="_2jxsxqh" w:id="33"/>
+      <w:bookmarkEnd w:id="33"/>
       <w:r>
         <w:rPr>
           <w:b w:val="1"/>
@@ -5501,8 +5520,8 @@
           <w:vertAlign w:val="baseline"/>
         </w:rPr>
       </w:pPr>
-      <w:bookmarkStart w:colFirst="0" w:colLast="0" w:name="_z337ya" w:id="35"/>
-      <w:bookmarkEnd w:id="35"/>
+      <w:bookmarkStart w:colFirst="0" w:colLast="0" w:name="_z337ya" w:id="34"/>
+      <w:bookmarkEnd w:id="34"/>
       <w:r>
         <w:rPr>
           <w:rFonts w:ascii="Arial" w:cs="Arial" w:eastAsia="Arial" w:hAnsi="Arial"/>
@@ -5576,8 +5595,8 @@
           <w:vertAlign w:val="baseline"/>
         </w:rPr>
       </w:pPr>
-      <w:bookmarkStart w:colFirst="0" w:colLast="0" w:name="_3j2qqm3" w:id="36"/>
-      <w:bookmarkEnd w:id="36"/>
+      <w:bookmarkStart w:colFirst="0" w:colLast="0" w:name="_3j2qqm3" w:id="35"/>
+      <w:bookmarkEnd w:id="35"/>
       <w:r>
         <w:rPr>
           <w:rFonts w:ascii="Arial" w:cs="Arial" w:eastAsia="Arial" w:hAnsi="Arial"/>
@@ -5651,8 +5670,8 @@
           <w:vertAlign w:val="baseline"/>
         </w:rPr>
       </w:pPr>
-      <w:bookmarkStart w:colFirst="0" w:colLast="0" w:name="_1y810tw" w:id="37"/>
-      <w:bookmarkEnd w:id="37"/>
+      <w:bookmarkStart w:colFirst="0" w:colLast="0" w:name="_1y810tw" w:id="36"/>
+      <w:bookmarkEnd w:id="36"/>
       <w:r>
         <w:rPr>
           <w:rFonts w:ascii="Arial" w:cs="Arial" w:eastAsia="Arial" w:hAnsi="Arial"/>
@@ -5726,8 +5745,8 @@
           <w:vertAlign w:val="baseline"/>
         </w:rPr>
       </w:pPr>
-      <w:bookmarkStart w:colFirst="0" w:colLast="0" w:name="_4i7ojhp" w:id="38"/>
-      <w:bookmarkEnd w:id="38"/>
+      <w:bookmarkStart w:colFirst="0" w:colLast="0" w:name="_4i7ojhp" w:id="37"/>
+      <w:bookmarkEnd w:id="37"/>
       <w:r>
         <w:rPr>
           <w:rFonts w:ascii="Arial" w:cs="Arial" w:eastAsia="Arial" w:hAnsi="Arial"/>
@@ -5801,8 +5820,8 @@
           <w:vertAlign w:val="baseline"/>
         </w:rPr>
       </w:pPr>
-      <w:bookmarkStart w:colFirst="0" w:colLast="0" w:name="_2xcytpi" w:id="39"/>
-      <w:bookmarkEnd w:id="39"/>
+      <w:bookmarkStart w:colFirst="0" w:colLast="0" w:name="_2xcytpi" w:id="38"/>
+      <w:bookmarkEnd w:id="38"/>
       <w:r>
         <w:rPr>
           <w:rFonts w:ascii="Arial" w:cs="Arial" w:eastAsia="Arial" w:hAnsi="Arial"/>
@@ -6322,8 +6341,8 @@
           <w:vertAlign w:val="baseline"/>
         </w:rPr>
       </w:pPr>
-      <w:bookmarkStart w:colFirst="0" w:colLast="0" w:name="_1ci93xb" w:id="40"/>
-      <w:bookmarkEnd w:id="40"/>
+      <w:bookmarkStart w:colFirst="0" w:colLast="0" w:name="_1ci93xb" w:id="39"/>
+      <w:bookmarkEnd w:id="39"/>
       <w:r>
         <w:rPr>
           <w:rFonts w:ascii="Times New Roman" w:cs="Times New Roman" w:eastAsia="Times New Roman" w:hAnsi="Times New Roman"/>
@@ -6550,8 +6569,8 @@
           <w:rFonts w:ascii="Times New Roman" w:cs="Times New Roman" w:eastAsia="Times New Roman" w:hAnsi="Times New Roman"/>
         </w:rPr>
       </w:pPr>
-      <w:bookmarkStart w:colFirst="0" w:colLast="0" w:name="_1ci93xb" w:id="40"/>
-      <w:bookmarkEnd w:id="40"/>
+      <w:bookmarkStart w:colFirst="0" w:colLast="0" w:name="_1ci93xb" w:id="39"/>
+      <w:bookmarkEnd w:id="39"/>
       <w:r>
         <w:rPr>
           <w:rFonts w:ascii="Times New Roman" w:cs="Times New Roman" w:eastAsia="Times New Roman" w:hAnsi="Times New Roman"/>
@@ -6585,8 +6604,8 @@
           <w:szCs w:val="28"/>
         </w:rPr>
       </w:pPr>
-      <w:bookmarkStart w:colFirst="0" w:colLast="0" w:name="_qp6drze6n4vv" w:id="41"/>
-      <w:bookmarkEnd w:id="41"/>
+      <w:bookmarkStart w:colFirst="0" w:colLast="0" w:name="_qp6drze6n4vv" w:id="40"/>
+      <w:bookmarkEnd w:id="40"/>
       <w:r>
         <w:rPr>
           <w:rtl w:val="0"/>
@@ -6807,8 +6826,8 @@
           <w:rFonts w:ascii="Times New Roman" w:cs="Times New Roman" w:eastAsia="Times New Roman" w:hAnsi="Times New Roman"/>
         </w:rPr>
       </w:pPr>
-      <w:bookmarkStart w:colFirst="0" w:colLast="0" w:name="_1ci93xb" w:id="40"/>
-      <w:bookmarkEnd w:id="40"/>
+      <w:bookmarkStart w:colFirst="0" w:colLast="0" w:name="_1ci93xb" w:id="39"/>
+      <w:bookmarkEnd w:id="39"/>
       <w:r>
         <w:rPr>
           <w:rFonts w:ascii="Times New Roman" w:cs="Times New Roman" w:eastAsia="Times New Roman" w:hAnsi="Times New Roman"/>
@@ -6838,8 +6857,8 @@
         <w:ind w:left="0" w:firstLine="0"/>
         <w:rPr/>
       </w:pPr>
-      <w:bookmarkStart w:colFirst="0" w:colLast="0" w:name="_3whwml4" w:id="42"/>
-      <w:bookmarkEnd w:id="42"/>
+      <w:bookmarkStart w:colFirst="0" w:colLast="0" w:name="_3whwml4" w:id="41"/>
+      <w:bookmarkEnd w:id="41"/>
       <w:r>
         <w:rPr>
           <w:b w:val="1"/>
@@ -6864,8 +6883,8 @@
         <w:ind w:left="0" w:firstLine="0"/>
         <w:rPr/>
       </w:pPr>
-      <w:bookmarkStart w:colFirst="0" w:colLast="0" w:name="_2bn6wsx" w:id="43"/>
-      <w:bookmarkEnd w:id="43"/>
+      <w:bookmarkStart w:colFirst="0" w:colLast="0" w:name="_2bn6wsx" w:id="42"/>
+      <w:bookmarkEnd w:id="42"/>
       <w:r>
         <w:rPr>
           <w:b w:val="1"/>
@@ -6911,8 +6930,8 @@
           <w:vertAlign w:val="baseline"/>
         </w:rPr>
       </w:pPr>
-      <w:bookmarkStart w:colFirst="0" w:colLast="0" w:name="_qsh70q" w:id="44"/>
-      <w:bookmarkEnd w:id="44"/>
+      <w:bookmarkStart w:colFirst="0" w:colLast="0" w:name="_qsh70q" w:id="43"/>
+      <w:bookmarkEnd w:id="43"/>
       <w:r>
         <w:rPr>
           <w:rFonts w:ascii="Arial" w:cs="Arial" w:eastAsia="Arial" w:hAnsi="Arial"/>
@@ -6986,8 +7005,8 @@
           <w:vertAlign w:val="baseline"/>
         </w:rPr>
       </w:pPr>
-      <w:bookmarkStart w:colFirst="0" w:colLast="0" w:name="_3as4poj" w:id="45"/>
-      <w:bookmarkEnd w:id="45"/>
+      <w:bookmarkStart w:colFirst="0" w:colLast="0" w:name="_3as4poj" w:id="44"/>
+      <w:bookmarkEnd w:id="44"/>
       <w:r>
         <w:rPr>
           <w:rFonts w:ascii="Arial" w:cs="Arial" w:eastAsia="Arial" w:hAnsi="Arial"/>
@@ -7061,8 +7080,8 @@
           <w:vertAlign w:val="baseline"/>
         </w:rPr>
       </w:pPr>
-      <w:bookmarkStart w:colFirst="0" w:colLast="0" w:name="_1pxezwc" w:id="46"/>
-      <w:bookmarkEnd w:id="46"/>
+      <w:bookmarkStart w:colFirst="0" w:colLast="0" w:name="_1pxezwc" w:id="45"/>
+      <w:bookmarkEnd w:id="45"/>
       <w:r>
         <w:rPr>
           <w:rFonts w:ascii="Arial" w:cs="Arial" w:eastAsia="Arial" w:hAnsi="Arial"/>
@@ -7136,8 +7155,8 @@
           <w:vertAlign w:val="baseline"/>
         </w:rPr>
       </w:pPr>
-      <w:bookmarkStart w:colFirst="0" w:colLast="0" w:name="_49x2ik5" w:id="47"/>
-      <w:bookmarkEnd w:id="47"/>
+      <w:bookmarkStart w:colFirst="0" w:colLast="0" w:name="_49x2ik5" w:id="46"/>
+      <w:bookmarkEnd w:id="46"/>
       <w:r>
         <w:rPr>
           <w:rFonts w:ascii="Arial" w:cs="Arial" w:eastAsia="Arial" w:hAnsi="Arial"/>
@@ -7211,8 +7230,8 @@
           <w:vertAlign w:val="baseline"/>
         </w:rPr>
       </w:pPr>
-      <w:bookmarkStart w:colFirst="0" w:colLast="0" w:name="_2p2csry" w:id="48"/>
-      <w:bookmarkEnd w:id="48"/>
+      <w:bookmarkStart w:colFirst="0" w:colLast="0" w:name="_2p2csry" w:id="47"/>
+      <w:bookmarkEnd w:id="47"/>
       <w:r>
         <w:rPr>
           <w:rFonts w:ascii="Arial" w:cs="Arial" w:eastAsia="Arial" w:hAnsi="Arial"/>
@@ -7286,8 +7305,8 @@
           <w:vertAlign w:val="baseline"/>
         </w:rPr>
       </w:pPr>
-      <w:bookmarkStart w:colFirst="0" w:colLast="0" w:name="_147n2zr" w:id="49"/>
-      <w:bookmarkEnd w:id="49"/>
+      <w:bookmarkStart w:colFirst="0" w:colLast="0" w:name="_147n2zr" w:id="48"/>
+      <w:bookmarkEnd w:id="48"/>
       <w:r>
         <w:rPr>
           <w:rFonts w:ascii="Arial" w:cs="Arial" w:eastAsia="Arial" w:hAnsi="Arial"/>
@@ -7362,8 +7381,8 @@
           <w:szCs w:val="22"/>
         </w:rPr>
       </w:pPr>
-      <w:bookmarkStart w:colFirst="0" w:colLast="0" w:name="_3o7alnk" w:id="50"/>
-      <w:bookmarkEnd w:id="50"/>
+      <w:bookmarkStart w:colFirst="0" w:colLast="0" w:name="_3o7alnk" w:id="49"/>
+      <w:bookmarkEnd w:id="49"/>
       <w:r>
         <w:rPr>
           <w:rFonts w:ascii="Arial" w:cs="Arial" w:eastAsia="Arial" w:hAnsi="Arial"/>
@@ -7384,8 +7403,8 @@
           <w:szCs w:val="22"/>
         </w:rPr>
       </w:pPr>
-      <w:bookmarkStart w:colFirst="0" w:colLast="0" w:name="_3o7alnk" w:id="50"/>
-      <w:bookmarkEnd w:id="50"/>
+      <w:bookmarkStart w:colFirst="0" w:colLast="0" w:name="_3o7alnk" w:id="49"/>
+      <w:bookmarkEnd w:id="49"/>
       <w:r>
         <w:rPr>
           <w:rFonts w:ascii="Arial" w:cs="Arial" w:eastAsia="Arial" w:hAnsi="Arial"/>
@@ -7406,8 +7425,8 @@
           <w:szCs w:val="22"/>
         </w:rPr>
       </w:pPr>
-      <w:bookmarkStart w:colFirst="0" w:colLast="0" w:name="_3o7alnk" w:id="50"/>
-      <w:bookmarkEnd w:id="50"/>
+      <w:bookmarkStart w:colFirst="0" w:colLast="0" w:name="_3o7alnk" w:id="49"/>
+      <w:bookmarkEnd w:id="49"/>
       <w:r>
         <w:rPr>
           <w:rFonts w:ascii="Arial" w:cs="Arial" w:eastAsia="Arial" w:hAnsi="Arial"/>
@@ -7428,8 +7447,8 @@
           <w:szCs w:val="22"/>
         </w:rPr>
       </w:pPr>
-      <w:bookmarkStart w:colFirst="0" w:colLast="0" w:name="_3o7alnk" w:id="50"/>
-      <w:bookmarkEnd w:id="50"/>
+      <w:bookmarkStart w:colFirst="0" w:colLast="0" w:name="_3o7alnk" w:id="49"/>
+      <w:bookmarkEnd w:id="49"/>
       <w:r>
         <w:rPr>
           <w:rFonts w:ascii="Arial" w:cs="Arial" w:eastAsia="Arial" w:hAnsi="Arial"/>
@@ -7465,8 +7484,8 @@
           <w:szCs w:val="22"/>
         </w:rPr>
       </w:pPr>
-      <w:bookmarkStart w:colFirst="0" w:colLast="0" w:name="_3o7alnk" w:id="50"/>
-      <w:bookmarkEnd w:id="50"/>
+      <w:bookmarkStart w:colFirst="0" w:colLast="0" w:name="_3o7alnk" w:id="49"/>
+      <w:bookmarkEnd w:id="49"/>
       <w:r>
         <w:rPr>
           <w:rtl w:val="0"/>
@@ -7553,8 +7572,8 @@
           <w:vertAlign w:val="baseline"/>
         </w:rPr>
       </w:pPr>
-      <w:bookmarkStart w:colFirst="0" w:colLast="0" w:name="_23ckvvd" w:id="51"/>
-      <w:bookmarkEnd w:id="51"/>
+      <w:bookmarkStart w:colFirst="0" w:colLast="0" w:name="_23ckvvd" w:id="50"/>
+      <w:bookmarkEnd w:id="50"/>
       <w:r>
         <w:rPr>
           <w:rFonts w:ascii="Arial" w:cs="Arial" w:eastAsia="Arial" w:hAnsi="Arial"/>
@@ -7755,7 +7774,7 @@
       </w:r>
     </w:p>
     <w:sectPr>
-      <w:headerReference r:id="rId9" w:type="default"/>
+      <w:headerReference r:id="rId10" w:type="default"/>
       <w:type w:val="nextPage"/>
       <w:pgSz w:h="15840" w:w="12240" w:orient="portrait"/>
       <w:pgMar w:bottom="1440" w:top="1440" w:left="1296" w:right="1296" w:header="720" w:footer="720"/>

</xml_diff>